<commit_message>
adicionada página de voluntários
</commit_message>
<xml_diff>
--- a/assets/copywrite/VOLUNTEERS.docx
+++ b/assets/copywrite/VOLUNTEERS.docx
@@ -3,314 +3,145 @@
 <w:document xmlns:wpc="http://schemas.microsoft.com/office/word/2010/wordprocessingCanvas" xmlns:cx="http://schemas.microsoft.com/office/drawing/2014/chartex" xmlns:cx1="http://schemas.microsoft.com/office/drawing/2015/9/8/chartex" xmlns:cx2="http://schemas.microsoft.com/office/drawing/2015/10/21/chartex" xmlns:cx3="http://schemas.microsoft.com/office/drawing/2016/5/9/chartex" xmlns:cx4="http://schemas.microsoft.com/office/drawing/2016/5/10/chartex" xmlns:cx5="http://schemas.microsoft.com/office/drawing/2016/5/11/chartex" xmlns:cx6="http://schemas.microsoft.com/office/drawing/2016/5/12/chartex" xmlns:cx7="http://schemas.microsoft.com/office/drawing/2016/5/13/chartex" xmlns:cx8="http://schemas.microsoft.com/office/drawing/2016/5/14/chartex" xmlns:mc="http://schemas.openxmlformats.org/markup-compatibility/2006" xmlns:aink="http://schemas.microsoft.com/office/drawing/2016/ink" xmlns:am3d="http://schemas.microsoft.com/office/drawing/2017/model3d" xmlns:o="urn:schemas-microsoft-com:office:office" xmlns:oel="http://schemas.microsoft.com/office/2019/extlst" xmlns:r="http://schemas.openxmlformats.org/officeDocument/2006/relationships" xmlns:m="http://schemas.openxmlformats.org/officeDocument/2006/math" xmlns:v="urn:schemas-microsoft-com:vml" xmlns:wp14="http://schemas.microsoft.com/office/word/2010/wordprocessingDrawing" xmlns:wp="http://schemas.openxmlformats.org/drawingml/2006/wordprocessingDrawing" xmlns:w10="urn:schemas-microsoft-com:office:word" xmlns:w="http://schemas.openxmlformats.org/wordprocessingml/2006/main" xmlns:w14="http://schemas.microsoft.com/office/word/2010/wordml" xmlns:w15="http://schemas.microsoft.com/office/word/2012/wordml" xmlns:w16cex="http://schemas.microsoft.com/office/word/2018/wordml/cex" xmlns:w16cid="http://schemas.microsoft.com/office/word/2016/wordml/cid" xmlns:w16="http://schemas.microsoft.com/office/word/2018/wordml" xmlns:w16sdtdh="http://schemas.microsoft.com/office/word/2020/wordml/sdtdatahash" xmlns:w16se="http://schemas.microsoft.com/office/word/2015/wordml/symex" xmlns:wpg="http://schemas.microsoft.com/office/word/2010/wordprocessingGroup" xmlns:wpi="http://schemas.microsoft.com/office/word/2010/wordprocessingInk" xmlns:wne="http://schemas.microsoft.com/office/word/2006/wordml" xmlns:wps="http://schemas.microsoft.com/office/word/2010/wordprocessingShape" mc:Ignorable="w14 w15 w16se w16cid w16 w16cex w16sdtdh wp14">
   <w:body>
     <w:p>
-      <w:pPr>
-        <w:jc w:val="center"/>
-        <w:rPr>
-          <w:b/>
-          <w:bCs/>
-          <w:sz w:val="48"/>
-          <w:szCs w:val="48"/>
-        </w:rPr>
-      </w:pPr>
-      <w:r>
-        <w:rPr>
-          <w:b/>
-          <w:bCs/>
-          <w:sz w:val="48"/>
-          <w:szCs w:val="48"/>
-        </w:rPr>
-        <w:t>VOLUNTEERS</w:t>
+      <w:r>
+        <w:t>VOLUNTÁRIOS</w:t>
       </w:r>
     </w:p>
     <w:p/>
     <w:p>
-      <w:pPr>
-        <w:rPr>
-          <w:lang w:val="en-US"/>
-        </w:rPr>
-      </w:pPr>
-      <w:r>
-        <w:rPr>
-          <w:b/>
-          <w:bCs/>
-          <w:lang w:val="en-US"/>
-        </w:rPr>
-        <w:t xml:space="preserve">Join the </w:t>
+      <w:r>
+        <w:t xml:space="preserve">Junte-se à Comunidade </w:t>
       </w:r>
       <w:proofErr w:type="spellStart"/>
       <w:r>
-        <w:rPr>
-          <w:b/>
-          <w:bCs/>
-          <w:lang w:val="en-US"/>
-        </w:rPr>
         <w:t>CaringCrafters</w:t>
       </w:r>
       <w:proofErr w:type="spellEnd"/>
       <w:r>
-        <w:rPr>
-          <w:b/>
-          <w:bCs/>
-          <w:lang w:val="en-US"/>
-        </w:rPr>
-        <w:t xml:space="preserve"> Community!</w:t>
+        <w:t>!</w:t>
       </w:r>
     </w:p>
     <w:p>
-      <w:pPr>
-        <w:rPr>
-          <w:lang w:val="en-US"/>
-        </w:rPr>
-      </w:pPr>
-      <w:r>
-        <w:rPr>
-          <w:lang w:val="en-US"/>
-        </w:rPr>
-        <w:t xml:space="preserve">Are you passionate about making a difference? At </w:t>
+      <w:r>
+        <w:t xml:space="preserve">Você é apaixonado por fazer a diferença? Na </w:t>
       </w:r>
       <w:proofErr w:type="spellStart"/>
       <w:r>
-        <w:rPr>
-          <w:lang w:val="en-US"/>
-        </w:rPr>
         <w:t>CaringCrafters</w:t>
       </w:r>
       <w:proofErr w:type="spellEnd"/>
       <w:r>
-        <w:rPr>
-          <w:lang w:val="en-US"/>
-        </w:rPr>
-        <w:t>, we believe in the power of individuals coming together to create positive change. Join our community of volunteers and embark on a journey of meaningful impact.</w:t>
+        <w:t>, acreditamos no poder das pessoas se unirem para criar mudanças positivas. Junte-se à nossa comunidade de voluntários e embarque em uma jornada de impacto significativo.</w:t>
       </w:r>
     </w:p>
     <w:p>
-      <w:proofErr w:type="spellStart"/>
-      <w:r>
-        <w:rPr>
-          <w:b/>
-          <w:bCs/>
-        </w:rPr>
-        <w:t>Why</w:t>
-      </w:r>
-      <w:proofErr w:type="spellEnd"/>
-      <w:r>
-        <w:rPr>
-          <w:b/>
-          <w:bCs/>
-        </w:rPr>
-        <w:t xml:space="preserve"> </w:t>
-      </w:r>
-      <w:proofErr w:type="spellStart"/>
-      <w:r>
-        <w:rPr>
-          <w:b/>
-          <w:bCs/>
-        </w:rPr>
-        <w:t>Volunteer</w:t>
-      </w:r>
-      <w:proofErr w:type="spellEnd"/>
-      <w:r>
-        <w:rPr>
-          <w:b/>
-          <w:bCs/>
-        </w:rPr>
-        <w:t xml:space="preserve"> </w:t>
-      </w:r>
-      <w:proofErr w:type="spellStart"/>
-      <w:r>
-        <w:rPr>
-          <w:b/>
-          <w:bCs/>
-        </w:rPr>
-        <w:t>with</w:t>
-      </w:r>
-      <w:proofErr w:type="spellEnd"/>
-      <w:r>
-        <w:rPr>
-          <w:b/>
-          <w:bCs/>
-        </w:rPr>
-        <w:t xml:space="preserve"> Us?</w:t>
+      <w:r>
+        <w:t xml:space="preserve">Por que </w:t>
+      </w:r>
+      <w:proofErr w:type="gramStart"/>
+      <w:r>
+        <w:t>ser Voluntário</w:t>
+      </w:r>
+      <w:proofErr w:type="gramEnd"/>
+      <w:r>
+        <w:t xml:space="preserve"> conosco?</w:t>
       </w:r>
     </w:p>
     <w:p>
-      <w:pPr>
-        <w:numPr>
-          <w:ilvl w:val="0"/>
-          <w:numId w:val="1"/>
-        </w:numPr>
-        <w:rPr>
-          <w:lang w:val="en-US"/>
-        </w:rPr>
-      </w:pPr>
-      <w:r>
-        <w:rPr>
-          <w:b/>
-          <w:bCs/>
-          <w:lang w:val="en-US"/>
-        </w:rPr>
-        <w:t>Diverse Opportunities:</w:t>
-      </w:r>
-      <w:r>
-        <w:rPr>
-          <w:lang w:val="en-US"/>
-        </w:rPr>
-        <w:t xml:space="preserve"> Explore a wide range of volunteer opportunities spanning various causes and interests. Whether you're passionate about environmental conservation, social justice, education, or community outreach, we have something for everyone.</w:t>
+      <w:r>
+        <w:t>• Oportunidades Diversas: Explore uma ampla gama de oportunidades de voluntariado abrangendo diversas causas e interesses. Se você é apaixonado por conservação ambiental, justiça social, educação ou trabalho comunitário, temos algo para todos.</w:t>
       </w:r>
     </w:p>
     <w:p>
-      <w:pPr>
-        <w:numPr>
-          <w:ilvl w:val="0"/>
-          <w:numId w:val="1"/>
-        </w:numPr>
-        <w:rPr>
-          <w:lang w:val="en-US"/>
-        </w:rPr>
-      </w:pPr>
-      <w:r>
-        <w:rPr>
-          <w:b/>
-          <w:bCs/>
-          <w:lang w:val="en-US"/>
-        </w:rPr>
-        <w:t>Flexible Commitments:</w:t>
-      </w:r>
-      <w:r>
-        <w:rPr>
-          <w:lang w:val="en-US"/>
-        </w:rPr>
-        <w:t xml:space="preserve"> We understand that life can be busy. That's why we offer volunteer opportunities to fit your schedule, whether you can spare a few hours a week or want to dedicate more time to a cause you care about.</w:t>
+      <w:r>
+        <w:t>• Compromissos Flexíveis: Entendemos que a vida pode ser corrida. Por isso, oferecemos oportunidades de voluntariado que se encaixam em sua agenda, seja você capaz de dedicar algumas horas por semana ou queira dedicar mais tempo a uma causa que você se importa.</w:t>
       </w:r>
     </w:p>
     <w:p>
-      <w:pPr>
-        <w:numPr>
-          <w:ilvl w:val="0"/>
-          <w:numId w:val="1"/>
-        </w:numPr>
-        <w:rPr>
-          <w:lang w:val="en-US"/>
-        </w:rPr>
-      </w:pPr>
-      <w:r>
-        <w:rPr>
-          <w:b/>
-          <w:bCs/>
-          <w:lang w:val="en-US"/>
-        </w:rPr>
-        <w:t>Personalized Matching:</w:t>
-      </w:r>
-      <w:r>
-        <w:rPr>
-          <w:lang w:val="en-US"/>
-        </w:rPr>
-        <w:t xml:space="preserve"> Tell us about your skills, interests, and availability, and we'll match you with volunteer opportunities that align with your preferences. Whether you're looking to utilize your professional expertise or learn new skills, we'll find the perfect fit for you.</w:t>
+      <w:r>
+        <w:t>• Combinação Personalizada: Nos conte sobre suas habilidades, interesses e disponibilidade, e iremos combinar você com oportunidades de voluntariado que estejam alinhadas com suas preferências. Se você está buscando utilizar sua expertise profissional ou aprender novas habilidades, encontraremos o encaixe perfeito para você.</w:t>
       </w:r>
     </w:p>
     <w:p>
-      <w:pPr>
-        <w:numPr>
-          <w:ilvl w:val="0"/>
-          <w:numId w:val="1"/>
-        </w:numPr>
-        <w:rPr>
-          <w:lang w:val="en-US"/>
-        </w:rPr>
-      </w:pPr>
-      <w:r>
-        <w:rPr>
-          <w:b/>
-          <w:bCs/>
-          <w:lang w:val="en-US"/>
-        </w:rPr>
-        <w:t>Community Engagement:</w:t>
-      </w:r>
-      <w:r>
-        <w:rPr>
-          <w:lang w:val="en-US"/>
-        </w:rPr>
-        <w:t xml:space="preserve"> Join a vibrant community of like-minded individuals dedicated to making a difference. Connect with fellow volunteers, share experiences, and collaborate on projects that create lasting impact in our communities.</w:t>
+      <w:r>
+        <w:t>• Engajamento Comunitário: Junte-se a uma comunidade vibrante de pessoas com ideais semelhantes dedicadas a fazer a diferença. Conecte-se com outros voluntários, compartilhe experiências e colabore em projetos que criam impacto duradouro em nossas comunidades.</w:t>
       </w:r>
     </w:p>
     <w:p>
-      <w:r>
+      <w:pPr>
         <w:rPr>
-          <w:lang w:val="en-US"/>
+          <w:sz w:val="8"/>
+          <w:szCs w:val="8"/>
         </w:rPr>
-        <w:t xml:space="preserve">Ready to make a difference? Sign up today and become part of the </w:t>
+      </w:pPr>
+      <w:r>
+        <w:t xml:space="preserve">Pronto para fazer a diferença? Inscreva-se hoje e faça parte da comunidade </w:t>
       </w:r>
       <w:proofErr w:type="spellStart"/>
       <w:r>
+        <w:t>CaringCrafters</w:t>
+      </w:r>
+      <w:proofErr w:type="spellEnd"/>
+      <w:r>
+        <w:t>. Juntos, podemos criar um futuro mais brilhante para todos!</w:t>
+      </w:r>
+    </w:p>
+    <w:p>
+      <w:pPr>
         <w:rPr>
-          <w:lang w:val="en-US"/>
+          <w:sz w:val="8"/>
+          <w:szCs w:val="8"/>
         </w:rPr>
-        <w:t>CaringCrafters</w:t>
-      </w:r>
-      <w:proofErr w:type="spellEnd"/>
-      <w:r>
+      </w:pPr>
+    </w:p>
+    <w:p>
+      <w:pPr>
         <w:rPr>
-          <w:lang w:val="en-US"/>
+          <w:sz w:val="8"/>
+          <w:szCs w:val="8"/>
         </w:rPr>
-        <w:t xml:space="preserve"> community. </w:t>
-      </w:r>
-      <w:proofErr w:type="spellStart"/>
-      <w:r>
-        <w:t>Together</w:t>
-      </w:r>
-      <w:proofErr w:type="spellEnd"/>
-      <w:r>
-        <w:t xml:space="preserve">, </w:t>
-      </w:r>
-      <w:proofErr w:type="spellStart"/>
-      <w:r>
-        <w:t>we</w:t>
-      </w:r>
-      <w:proofErr w:type="spellEnd"/>
-      <w:r>
-        <w:t xml:space="preserve"> </w:t>
-      </w:r>
-      <w:proofErr w:type="spellStart"/>
-      <w:r>
-        <w:t>can</w:t>
-      </w:r>
-      <w:proofErr w:type="spellEnd"/>
-      <w:r>
-        <w:t xml:space="preserve"> </w:t>
-      </w:r>
-      <w:proofErr w:type="spellStart"/>
-      <w:r>
-        <w:t>create</w:t>
-      </w:r>
-      <w:proofErr w:type="spellEnd"/>
-      <w:r>
-        <w:t xml:space="preserve"> a </w:t>
-      </w:r>
-      <w:proofErr w:type="spellStart"/>
-      <w:r>
-        <w:t>brighter</w:t>
-      </w:r>
-      <w:proofErr w:type="spellEnd"/>
-      <w:r>
-        <w:t xml:space="preserve"> future for </w:t>
-      </w:r>
-      <w:proofErr w:type="spellStart"/>
-      <w:r>
-        <w:t>all</w:t>
-      </w:r>
-      <w:proofErr w:type="spellEnd"/>
-      <w:r>
-        <w:t>!</w:t>
-      </w:r>
+      </w:pPr>
     </w:p>
-    <w:p/>
-    <w:p/>
-    <w:p/>
-    <w:p/>
-    <w:p/>
-    <w:p/>
-    <w:p/>
-    <w:p/>
+    <w:p>
+      <w:pPr>
+        <w:rPr>
+          <w:sz w:val="8"/>
+          <w:szCs w:val="8"/>
+        </w:rPr>
+      </w:pPr>
+    </w:p>
+    <w:p>
+      <w:pPr>
+        <w:rPr>
+          <w:sz w:val="8"/>
+          <w:szCs w:val="8"/>
+        </w:rPr>
+      </w:pPr>
+    </w:p>
+    <w:p>
+      <w:pPr>
+        <w:rPr>
+          <w:sz w:val="8"/>
+          <w:szCs w:val="8"/>
+        </w:rPr>
+      </w:pPr>
+    </w:p>
+    <w:p>
+      <w:pPr>
+        <w:rPr>
+          <w:sz w:val="8"/>
+          <w:szCs w:val="8"/>
+        </w:rPr>
+      </w:pPr>
+    </w:p>
+    <w:p>
+      <w:pPr>
+        <w:rPr>
+          <w:sz w:val="8"/>
+          <w:szCs w:val="8"/>
+        </w:rPr>
+      </w:pPr>
+    </w:p>
     <w:sectPr>
       <w:pgSz w:w="11906" w:h="16838"/>
       <w:pgMar w:top="1417" w:right="1701" w:bottom="1417" w:left="1701" w:header="708" w:footer="708" w:gutter="0"/>
@@ -1081,6 +912,7 @@
   <w:style w:type="character" w:default="1" w:styleId="Fontepargpadro">
     <w:name w:val="Default Paragraph Font"/>
     <w:uiPriority w:val="1"/>
+    <w:semiHidden/>
     <w:unhideWhenUsed/>
   </w:style>
   <w:style w:type="table" w:default="1" w:styleId="Tabelanormal">

</xml_diff>